<commit_message>
fixed bug associated with transit
</commit_message>
<xml_diff>
--- a/Private/Gray.docx
+++ b/Private/Gray.docx
@@ -103,17 +103,8 @@
                 <w:sz w:val="24"/>
                 <w:szCs w:val="24"/>
               </w:rPr>
-              <w:t xml:space="preserve">By: Michael </w:t>
+              <w:t>By: Michael Pollind</w:t>
             </w:r>
-            <w:proofErr w:type="spellStart"/>
-            <w:r>
-              <w:rPr>
-                <w:sz w:val="24"/>
-                <w:szCs w:val="24"/>
-              </w:rPr>
-              <w:t>Pollind</w:t>
-            </w:r>
-            <w:proofErr w:type="spellEnd"/>
           </w:p>
           <w:p>
             <w:pPr>
@@ -210,6 +201,14 @@
               <w:t>.</w:t>
             </w:r>
           </w:p>
+          <w:p>
+            <w:pPr>
+              <w:rPr>
+                <w:sz w:val="24"/>
+                <w:szCs w:val="24"/>
+              </w:rPr>
+            </w:pPr>
+          </w:p>
         </w:tc>
       </w:tr>
     </w:tbl>
@@ -220,14 +219,13 @@
           <w:szCs w:val="24"/>
         </w:rPr>
       </w:pPr>
-    </w:p>
-    <w:p>
-      <w:pPr>
-        <w:rPr>
-          <w:sz w:val="24"/>
-          <w:szCs w:val="24"/>
-        </w:rPr>
-      </w:pPr>
+      <w:r>
+        <w:rPr>
+          <w:sz w:val="24"/>
+          <w:szCs w:val="24"/>
+        </w:rPr>
+        <w:t>Bundled images are licensed under the GPL. Copyright 2013</w:t>
+      </w:r>
     </w:p>
     <w:sdt>
       <w:sdtPr>
@@ -307,6 +305,7 @@
         <w:p>
           <w:pPr>
             <w:rPr>
+              <w:b/>
               <w:lang w:eastAsia="ja-JP"/>
             </w:rPr>
           </w:pPr>
@@ -327,7 +326,13 @@
             <w:rPr>
               <w:lang w:eastAsia="ja-JP"/>
             </w:rPr>
-            <w:t>………………………………………………………………..…………….</w:t>
+            <w:t>………………………………………………………………..……………</w:t>
+          </w:r>
+          <w:r>
+            <w:rPr>
+              <w:lang w:eastAsia="ja-JP"/>
+            </w:rPr>
+            <w:t>…</w:t>
           </w:r>
           <w:r>
             <w:rPr>
@@ -370,6 +375,8 @@
           <w:szCs w:val="24"/>
         </w:rPr>
       </w:pPr>
+      <w:bookmarkStart w:id="0" w:name="_GoBack"/>
+      <w:bookmarkEnd w:id="0"/>
     </w:p>
     <w:p>
       <w:pPr>
@@ -384,6 +391,7 @@
           <w:sz w:val="40"/>
           <w:szCs w:val="40"/>
         </w:rPr>
+        <w:lastRenderedPageBreak/>
         <w:t>CSS</w:t>
       </w:r>
     </w:p>
@@ -717,41 +725,23 @@
           <w:sz w:val="16"/>
           <w:szCs w:val="24"/>
         </w:rPr>
-        <w:t xml:space="preserve">/* </w:t>
-      </w:r>
-      <w:proofErr w:type="spellStart"/>
-      <w:r>
+        <w:t>/* WordPress Core-------------------------------------------------------------- */</w:t>
+      </w:r>
+    </w:p>
+    <w:p>
+      <w:pPr>
         <w:rPr>
           <w:color w:val="244061" w:themeColor="accent1" w:themeShade="80"/>
           <w:sz w:val="16"/>
           <w:szCs w:val="24"/>
         </w:rPr>
-        <w:t>WordPress</w:t>
-      </w:r>
-      <w:proofErr w:type="spellEnd"/>
+      </w:pPr>
       <w:r>
         <w:rPr>
           <w:color w:val="244061" w:themeColor="accent1" w:themeShade="80"/>
           <w:sz w:val="16"/>
           <w:szCs w:val="24"/>
         </w:rPr>
-        <w:t xml:space="preserve"> Core-------------------------------------------------------------- */</w:t>
-      </w:r>
-    </w:p>
-    <w:p>
-      <w:pPr>
-        <w:rPr>
-          <w:color w:val="244061" w:themeColor="accent1" w:themeShade="80"/>
-          <w:sz w:val="16"/>
-          <w:szCs w:val="24"/>
-        </w:rPr>
-      </w:pPr>
-      <w:r>
-        <w:rPr>
-          <w:color w:val="244061" w:themeColor="accent1" w:themeShade="80"/>
-          <w:sz w:val="16"/>
-          <w:szCs w:val="24"/>
-        </w:rPr>
         <w:t>[CSS]</w:t>
       </w:r>
     </w:p>
@@ -795,22 +785,22 @@
           <w:sz w:val="40"/>
           <w:szCs w:val="40"/>
         </w:rPr>
+        <w:t>Theme Options</w:t>
+      </w:r>
+    </w:p>
+    <w:p>
+      <w:pPr>
+        <w:rPr>
+          <w:sz w:val="24"/>
+          <w:szCs w:val="24"/>
+        </w:rPr>
+      </w:pPr>
+      <w:r>
+        <w:rPr>
+          <w:sz w:val="24"/>
+          <w:szCs w:val="24"/>
+        </w:rPr>
         <w:lastRenderedPageBreak/>
-        <w:t>Theme Options</w:t>
-      </w:r>
-    </w:p>
-    <w:p>
-      <w:pPr>
-        <w:rPr>
-          <w:sz w:val="24"/>
-          <w:szCs w:val="24"/>
-        </w:rPr>
-      </w:pPr>
-      <w:r>
-        <w:rPr>
-          <w:sz w:val="24"/>
-          <w:szCs w:val="24"/>
-        </w:rPr>
         <w:t xml:space="preserve">The theme </w:t>
       </w:r>
       <w:r>
@@ -960,23 +950,7 @@
           <w:sz w:val="24"/>
           <w:szCs w:val="24"/>
         </w:rPr>
-        <w:t xml:space="preserve">Enable HTML input:  will plug the html itself directly into the slide without the containing </w:t>
-      </w:r>
-      <w:proofErr w:type="spellStart"/>
-      <w:r>
-        <w:rPr>
-          <w:sz w:val="24"/>
-          <w:szCs w:val="24"/>
-        </w:rPr>
-        <w:t>img</w:t>
-      </w:r>
-      <w:proofErr w:type="spellEnd"/>
-      <w:r>
-        <w:rPr>
-          <w:sz w:val="24"/>
-          <w:szCs w:val="24"/>
-        </w:rPr>
-        <w:t xml:space="preserve"> tag</w:t>
+        <w:t>Enable HTML input:  will plug the html itself directly into the slide without the containing img tag</w:t>
       </w:r>
     </w:p>
     <w:p>
@@ -996,23 +970,7 @@
           <w:sz w:val="24"/>
           <w:szCs w:val="24"/>
         </w:rPr>
-        <w:t xml:space="preserve">Upload image: loads an image and drops the images </w:t>
-      </w:r>
-      <w:proofErr w:type="spellStart"/>
-      <w:r>
-        <w:rPr>
-          <w:sz w:val="24"/>
-          <w:szCs w:val="24"/>
-        </w:rPr>
-        <w:t>url</w:t>
-      </w:r>
-      <w:proofErr w:type="spellEnd"/>
-      <w:r>
-        <w:rPr>
-          <w:sz w:val="24"/>
-          <w:szCs w:val="24"/>
-        </w:rPr>
-        <w:t xml:space="preserve"> into the text area</w:t>
+        <w:t>Upload image: loads an image and drops the images url into the text area</w:t>
       </w:r>
     </w:p>
     <w:p>
@@ -1200,22 +1158,22 @@
           <w:sz w:val="40"/>
           <w:szCs w:val="40"/>
         </w:rPr>
+        <w:t>Page-templates</w:t>
+      </w:r>
+    </w:p>
+    <w:p>
+      <w:pPr>
+        <w:rPr>
+          <w:sz w:val="24"/>
+          <w:szCs w:val="24"/>
+        </w:rPr>
+      </w:pPr>
+      <w:r>
+        <w:rPr>
+          <w:sz w:val="24"/>
+          <w:szCs w:val="24"/>
+        </w:rPr>
         <w:lastRenderedPageBreak/>
-        <w:t>Page-templates</w:t>
-      </w:r>
-    </w:p>
-    <w:p>
-      <w:pPr>
-        <w:rPr>
-          <w:sz w:val="24"/>
-          <w:szCs w:val="24"/>
-        </w:rPr>
-      </w:pPr>
-      <w:r>
-        <w:rPr>
-          <w:sz w:val="24"/>
-          <w:szCs w:val="24"/>
-        </w:rPr>
         <w:t>This theme uses 4 page templates. One displays the main home which can be seen in the window of the appearance tab with this selected theme.  There are two versions of the given page, one with the default home and another with a sidebar and two of the most current post. The full width template will display on a full page without a sidebar and the default on the other hand will have the sidebar.</w:t>
       </w:r>
     </w:p>
@@ -1312,95 +1270,108 @@
         </w:rPr>
         <w:t xml:space="preserve">r and the two most current posts. </w:t>
       </w:r>
-      <w:bookmarkStart w:id="0" w:name="_GoBack"/>
-      <w:bookmarkEnd w:id="0"/>
-    </w:p>
-    <w:p>
-      <w:pPr>
-        <w:pStyle w:val="ListParagraph"/>
-        <w:rPr>
-          <w:sz w:val="24"/>
-          <w:szCs w:val="24"/>
-        </w:rPr>
-      </w:pPr>
-    </w:p>
-    <w:p>
-      <w:pPr>
-        <w:rPr>
-          <w:sz w:val="24"/>
-          <w:szCs w:val="24"/>
-        </w:rPr>
-      </w:pPr>
-    </w:p>
-    <w:p>
-      <w:pPr>
-        <w:rPr>
-          <w:sz w:val="24"/>
-          <w:szCs w:val="24"/>
-        </w:rPr>
-      </w:pPr>
-    </w:p>
-    <w:p>
-      <w:pPr>
-        <w:rPr>
-          <w:sz w:val="24"/>
-          <w:szCs w:val="24"/>
-        </w:rPr>
-      </w:pPr>
-    </w:p>
-    <w:p>
-      <w:pPr>
-        <w:rPr>
-          <w:sz w:val="24"/>
-          <w:szCs w:val="24"/>
-        </w:rPr>
-      </w:pPr>
-    </w:p>
-    <w:p>
-      <w:pPr>
-        <w:rPr>
-          <w:sz w:val="24"/>
-          <w:szCs w:val="24"/>
-        </w:rPr>
-      </w:pPr>
-    </w:p>
-    <w:p>
-      <w:pPr>
-        <w:rPr>
-          <w:sz w:val="24"/>
-          <w:szCs w:val="24"/>
-        </w:rPr>
-      </w:pPr>
-    </w:p>
-    <w:p>
-      <w:pPr>
-        <w:rPr>
-          <w:sz w:val="24"/>
-          <w:szCs w:val="24"/>
-        </w:rPr>
-      </w:pPr>
-    </w:p>
-    <w:p>
-      <w:pPr>
-        <w:rPr>
-          <w:sz w:val="24"/>
-          <w:szCs w:val="24"/>
-        </w:rPr>
-      </w:pPr>
-    </w:p>
-    <w:p>
-      <w:pPr>
-        <w:rPr>
-          <w:sz w:val="24"/>
-          <w:szCs w:val="24"/>
-        </w:rPr>
-      </w:pPr>
-    </w:p>
-    <w:p>
-      <w:pPr>
-        <w:rPr>
-          <w:sz w:val="24"/>
-          <w:szCs w:val="24"/>
+    </w:p>
+    <w:p>
+      <w:pPr>
+        <w:rPr>
+          <w:sz w:val="24"/>
+          <w:szCs w:val="24"/>
+        </w:rPr>
+      </w:pPr>
+    </w:p>
+    <w:p>
+      <w:pPr>
+        <w:rPr>
+          <w:sz w:val="24"/>
+          <w:szCs w:val="24"/>
+        </w:rPr>
+      </w:pPr>
+    </w:p>
+    <w:p>
+      <w:pPr>
+        <w:rPr>
+          <w:sz w:val="24"/>
+          <w:szCs w:val="24"/>
+        </w:rPr>
+      </w:pPr>
+    </w:p>
+    <w:p>
+      <w:pPr>
+        <w:rPr>
+          <w:sz w:val="24"/>
+          <w:szCs w:val="24"/>
+        </w:rPr>
+      </w:pPr>
+    </w:p>
+    <w:p>
+      <w:pPr>
+        <w:rPr>
+          <w:sz w:val="24"/>
+          <w:szCs w:val="24"/>
+        </w:rPr>
+      </w:pPr>
+    </w:p>
+    <w:p>
+      <w:pPr>
+        <w:rPr>
+          <w:sz w:val="24"/>
+          <w:szCs w:val="24"/>
+        </w:rPr>
+      </w:pPr>
+    </w:p>
+    <w:p>
+      <w:pPr>
+        <w:rPr>
+          <w:sz w:val="24"/>
+          <w:szCs w:val="24"/>
+        </w:rPr>
+      </w:pPr>
+    </w:p>
+    <w:p>
+      <w:pPr>
+        <w:rPr>
+          <w:sz w:val="24"/>
+          <w:szCs w:val="24"/>
+        </w:rPr>
+      </w:pPr>
+    </w:p>
+    <w:p>
+      <w:pPr>
+        <w:rPr>
+          <w:sz w:val="24"/>
+          <w:szCs w:val="24"/>
+        </w:rPr>
+      </w:pPr>
+    </w:p>
+    <w:p>
+      <w:pPr>
+        <w:rPr>
+          <w:sz w:val="24"/>
+          <w:szCs w:val="24"/>
+        </w:rPr>
+      </w:pPr>
+    </w:p>
+    <w:p>
+      <w:pPr>
+        <w:rPr>
+          <w:sz w:val="24"/>
+          <w:szCs w:val="24"/>
+        </w:rPr>
+      </w:pPr>
+    </w:p>
+    <w:p>
+      <w:pPr>
+        <w:rPr>
+          <w:sz w:val="24"/>
+          <w:szCs w:val="24"/>
+        </w:rPr>
+      </w:pPr>
+    </w:p>
+    <w:p>
+      <w:pPr>
+        <w:rPr>
+          <w:sz w:val="40"/>
+          <w:szCs w:val="40"/>
         </w:rPr>
       </w:pPr>
     </w:p>
@@ -3682,7 +3653,7 @@
 </file>
 
 <file path=customXml/itemProps1.xml><?xml version="1.0" encoding="utf-8"?>
-<ds:datastoreItem xmlns:ds="http://schemas.openxmlformats.org/officeDocument/2006/customXml" ds:itemID="{AB7E7CDF-E55F-4E45-9A9F-5817BB1DA19B}">
+<ds:datastoreItem xmlns:ds="http://schemas.openxmlformats.org/officeDocument/2006/customXml" ds:itemID="{739DF846-4B65-453D-AB63-7C76661CE960}">
   <ds:schemaRefs>
     <ds:schemaRef ds:uri="http://schemas.openxmlformats.org/officeDocument/2006/bibliography"/>
   </ds:schemaRefs>

</xml_diff>